<commit_message>
modify tutor materials of math
</commit_message>
<xml_diff>
--- a/Sideline/初中数学/九年级/圆/中考真题(圆).docx
+++ b/Sideline/初中数学/九年级/圆/中考真题(圆).docx
@@ -68,9 +68,8 @@
           </wp:inline>
         </w:drawing>
       </w:r>
-      <w:bookmarkStart w:id="0" w:name="_GoBack"/>
-      <w:bookmarkEnd w:id="0"/>
-    </w:p>
+    </w:p>
+    <w:p/>
     <w:p>
       <w:r>
         <w:drawing>
@@ -116,6 +115,273 @@
         </w:drawing>
       </w:r>
     </w:p>
+    <w:p/>
+    <w:p/>
+    <w:p/>
+    <w:p>
+      <w:r>
+        <w:drawing>
+          <wp:inline distT="0" distB="0" distL="0" distR="0">
+            <wp:extent cx="5486400" cy="1787525"/>
+            <wp:effectExtent l="0" t="0" r="0" b="3175"/>
+            <wp:docPr id="632268135" name="Picture 1"/>
+            <wp:cNvGraphicFramePr>
+              <a:graphicFrameLocks xmlns:a="http://schemas.openxmlformats.org/drawingml/2006/main" noChangeAspect="1"/>
+            </wp:cNvGraphicFramePr>
+            <a:graphic xmlns:a="http://schemas.openxmlformats.org/drawingml/2006/main">
+              <a:graphicData uri="http://schemas.openxmlformats.org/drawingml/2006/picture">
+                <pic:pic xmlns:pic="http://schemas.openxmlformats.org/drawingml/2006/picture">
+                  <pic:nvPicPr>
+                    <pic:cNvPr id="632268135" name="Picture 1"/>
+                    <pic:cNvPicPr>
+                      <a:picLocks noChangeAspect="1"/>
+                    </pic:cNvPicPr>
+                  </pic:nvPicPr>
+                  <pic:blipFill>
+                    <a:blip r:embed="rId8"/>
+                    <a:stretch>
+                      <a:fillRect/>
+                    </a:stretch>
+                  </pic:blipFill>
+                  <pic:spPr>
+                    <a:xfrm>
+                      <a:off x="0" y="0"/>
+                      <a:ext cx="5486400" cy="1787525"/>
+                    </a:xfrm>
+                    <a:prstGeom prst="rect">
+                      <a:avLst/>
+                    </a:prstGeom>
+                  </pic:spPr>
+                </pic:pic>
+              </a:graphicData>
+            </a:graphic>
+          </wp:inline>
+        </w:drawing>
+      </w:r>
+    </w:p>
+    <w:p/>
+    <w:p/>
+    <w:p>
+      <w:r>
+        <w:drawing>
+          <wp:inline distT="0" distB="0" distL="0" distR="0">
+            <wp:extent cx="5332730" cy="1466215"/>
+            <wp:effectExtent l="0" t="0" r="1270" b="635"/>
+            <wp:docPr id="378168919" name="Picture 1"/>
+            <wp:cNvGraphicFramePr>
+              <a:graphicFrameLocks xmlns:a="http://schemas.openxmlformats.org/drawingml/2006/main" noChangeAspect="1"/>
+            </wp:cNvGraphicFramePr>
+            <a:graphic xmlns:a="http://schemas.openxmlformats.org/drawingml/2006/main">
+              <a:graphicData uri="http://schemas.openxmlformats.org/drawingml/2006/picture">
+                <pic:pic xmlns:pic="http://schemas.openxmlformats.org/drawingml/2006/picture">
+                  <pic:nvPicPr>
+                    <pic:cNvPr id="378168919" name="Picture 1"/>
+                    <pic:cNvPicPr>
+                      <a:picLocks noChangeAspect="1"/>
+                    </pic:cNvPicPr>
+                  </pic:nvPicPr>
+                  <pic:blipFill>
+                    <a:blip r:embed="rId9"/>
+                    <a:stretch>
+                      <a:fillRect/>
+                    </a:stretch>
+                  </pic:blipFill>
+                  <pic:spPr>
+                    <a:xfrm>
+                      <a:off x="0" y="0"/>
+                      <a:ext cx="5333333" cy="1466667"/>
+                    </a:xfrm>
+                    <a:prstGeom prst="rect">
+                      <a:avLst/>
+                    </a:prstGeom>
+                  </pic:spPr>
+                </pic:pic>
+              </a:graphicData>
+            </a:graphic>
+          </wp:inline>
+        </w:drawing>
+      </w:r>
+    </w:p>
+    <w:p/>
+    <w:p/>
+    <w:p/>
+    <w:p/>
+    <w:p>
+      <w:r>
+        <w:drawing>
+          <wp:inline distT="0" distB="0" distL="0" distR="0">
+            <wp:extent cx="5485130" cy="2256790"/>
+            <wp:effectExtent l="0" t="0" r="1270" b="0"/>
+            <wp:docPr id="1690587947" name="Picture 1690587947"/>
+            <wp:cNvGraphicFramePr>
+              <a:graphicFrameLocks xmlns:a="http://schemas.openxmlformats.org/drawingml/2006/main" noChangeAspect="1"/>
+            </wp:cNvGraphicFramePr>
+            <a:graphic xmlns:a="http://schemas.openxmlformats.org/drawingml/2006/main">
+              <a:graphicData uri="http://schemas.openxmlformats.org/drawingml/2006/picture">
+                <pic:pic xmlns:pic="http://schemas.openxmlformats.org/drawingml/2006/picture">
+                  <pic:nvPicPr>
+                    <pic:cNvPr id="1690587947" name="Picture 1690587947"/>
+                    <pic:cNvPicPr>
+                      <a:picLocks noChangeAspect="1"/>
+                    </pic:cNvPicPr>
+                  </pic:nvPicPr>
+                  <pic:blipFill>
+                    <a:blip r:embed="rId10"/>
+                    <a:stretch>
+                      <a:fillRect/>
+                    </a:stretch>
+                  </pic:blipFill>
+                  <pic:spPr>
+                    <a:xfrm>
+                      <a:off x="0" y="0"/>
+                      <a:ext cx="5485714" cy="2257143"/>
+                    </a:xfrm>
+                    <a:prstGeom prst="rect">
+                      <a:avLst/>
+                    </a:prstGeom>
+                  </pic:spPr>
+                </pic:pic>
+              </a:graphicData>
+            </a:graphic>
+          </wp:inline>
+        </w:drawing>
+      </w:r>
+    </w:p>
+    <w:p/>
+    <w:p/>
+    <w:p/>
+    <w:p>
+      <w:r>
+        <w:drawing>
+          <wp:inline distT="0" distB="0" distL="0" distR="0">
+            <wp:extent cx="5485130" cy="1685290"/>
+            <wp:effectExtent l="0" t="0" r="1270" b="0"/>
+            <wp:docPr id="931200750" name="Picture 931200750"/>
+            <wp:cNvGraphicFramePr>
+              <a:graphicFrameLocks xmlns:a="http://schemas.openxmlformats.org/drawingml/2006/main" noChangeAspect="1"/>
+            </wp:cNvGraphicFramePr>
+            <a:graphic xmlns:a="http://schemas.openxmlformats.org/drawingml/2006/main">
+              <a:graphicData uri="http://schemas.openxmlformats.org/drawingml/2006/picture">
+                <pic:pic xmlns:pic="http://schemas.openxmlformats.org/drawingml/2006/picture">
+                  <pic:nvPicPr>
+                    <pic:cNvPr id="931200750" name="Picture 931200750"/>
+                    <pic:cNvPicPr>
+                      <a:picLocks noChangeAspect="1"/>
+                    </pic:cNvPicPr>
+                  </pic:nvPicPr>
+                  <pic:blipFill>
+                    <a:blip r:embed="rId11"/>
+                    <a:stretch>
+                      <a:fillRect/>
+                    </a:stretch>
+                  </pic:blipFill>
+                  <pic:spPr>
+                    <a:xfrm>
+                      <a:off x="0" y="0"/>
+                      <a:ext cx="5485714" cy="1685714"/>
+                    </a:xfrm>
+                    <a:prstGeom prst="rect">
+                      <a:avLst/>
+                    </a:prstGeom>
+                  </pic:spPr>
+                </pic:pic>
+              </a:graphicData>
+            </a:graphic>
+          </wp:inline>
+        </w:drawing>
+      </w:r>
+    </w:p>
+    <w:p/>
+    <w:p>
+      <w:r>
+        <w:drawing>
+          <wp:inline distT="0" distB="0" distL="0" distR="0">
+            <wp:extent cx="5485130" cy="1437640"/>
+            <wp:effectExtent l="0" t="0" r="1270" b="0"/>
+            <wp:docPr id="924687624" name="Picture 1"/>
+            <wp:cNvGraphicFramePr>
+              <a:graphicFrameLocks xmlns:a="http://schemas.openxmlformats.org/drawingml/2006/main" noChangeAspect="1"/>
+            </wp:cNvGraphicFramePr>
+            <a:graphic xmlns:a="http://schemas.openxmlformats.org/drawingml/2006/main">
+              <a:graphicData uri="http://schemas.openxmlformats.org/drawingml/2006/picture">
+                <pic:pic xmlns:pic="http://schemas.openxmlformats.org/drawingml/2006/picture">
+                  <pic:nvPicPr>
+                    <pic:cNvPr id="924687624" name="Picture 1"/>
+                    <pic:cNvPicPr>
+                      <a:picLocks noChangeAspect="1"/>
+                    </pic:cNvPicPr>
+                  </pic:nvPicPr>
+                  <pic:blipFill>
+                    <a:blip r:embed="rId12"/>
+                    <a:stretch>
+                      <a:fillRect/>
+                    </a:stretch>
+                  </pic:blipFill>
+                  <pic:spPr>
+                    <a:xfrm>
+                      <a:off x="0" y="0"/>
+                      <a:ext cx="5485714" cy="1438095"/>
+                    </a:xfrm>
+                    <a:prstGeom prst="rect">
+                      <a:avLst/>
+                    </a:prstGeom>
+                  </pic:spPr>
+                </pic:pic>
+              </a:graphicData>
+            </a:graphic>
+          </wp:inline>
+        </w:drawing>
+      </w:r>
+    </w:p>
+    <w:p/>
+    <w:p/>
+    <w:p/>
+    <w:p/>
+    <w:p>
+      <w:r>
+        <w:drawing>
+          <wp:inline distT="0" distB="0" distL="0" distR="0">
+            <wp:extent cx="5485130" cy="1675765"/>
+            <wp:effectExtent l="0" t="0" r="1270" b="635"/>
+            <wp:docPr id="1589920717" name="Picture 1"/>
+            <wp:cNvGraphicFramePr>
+              <a:graphicFrameLocks xmlns:a="http://schemas.openxmlformats.org/drawingml/2006/main" noChangeAspect="1"/>
+            </wp:cNvGraphicFramePr>
+            <a:graphic xmlns:a="http://schemas.openxmlformats.org/drawingml/2006/main">
+              <a:graphicData uri="http://schemas.openxmlformats.org/drawingml/2006/picture">
+                <pic:pic xmlns:pic="http://schemas.openxmlformats.org/drawingml/2006/picture">
+                  <pic:nvPicPr>
+                    <pic:cNvPr id="1589920717" name="Picture 1"/>
+                    <pic:cNvPicPr>
+                      <a:picLocks noChangeAspect="1"/>
+                    </pic:cNvPicPr>
+                  </pic:nvPicPr>
+                  <pic:blipFill>
+                    <a:blip r:embed="rId13"/>
+                    <a:stretch>
+                      <a:fillRect/>
+                    </a:stretch>
+                  </pic:blipFill>
+                  <pic:spPr>
+                    <a:xfrm>
+                      <a:off x="0" y="0"/>
+                      <a:ext cx="5485714" cy="1676190"/>
+                    </a:xfrm>
+                    <a:prstGeom prst="rect">
+                      <a:avLst/>
+                    </a:prstGeom>
+                  </pic:spPr>
+                </pic:pic>
+              </a:graphicData>
+            </a:graphic>
+          </wp:inline>
+        </w:drawing>
+      </w:r>
+    </w:p>
+    <w:p/>
+    <w:p/>
+    <w:p/>
+    <w:p/>
     <w:p>
       <w:pPr>
         <w:rPr>
@@ -127,82 +393,127 @@
       <w:r>
         <w:drawing>
           <wp:inline distT="0" distB="0" distL="0" distR="0">
-            <wp:extent cx="5486400" cy="1787525"/>
-            <wp:effectExtent l="0" t="0" r="0" b="3175"/>
-            <wp:docPr id="632268135" name="Picture 1"/>
-            <wp:cNvGraphicFramePr>
-              <a:graphicFrameLocks xmlns:a="http://schemas.openxmlformats.org/drawingml/2006/main" noChangeAspect="1"/>
-            </wp:cNvGraphicFramePr>
-            <a:graphic xmlns:a="http://schemas.openxmlformats.org/drawingml/2006/main">
-              <a:graphicData uri="http://schemas.openxmlformats.org/drawingml/2006/picture">
-                <pic:pic xmlns:pic="http://schemas.openxmlformats.org/drawingml/2006/picture">
-                  <pic:nvPicPr>
-                    <pic:cNvPr id="632268135" name="Picture 1"/>
-                    <pic:cNvPicPr>
-                      <a:picLocks noChangeAspect="1"/>
-                    </pic:cNvPicPr>
-                  </pic:nvPicPr>
-                  <pic:blipFill>
-                    <a:blip r:embed="rId8"/>
-                    <a:stretch>
-                      <a:fillRect/>
-                    </a:stretch>
-                  </pic:blipFill>
-                  <pic:spPr>
-                    <a:xfrm>
-                      <a:off x="0" y="0"/>
-                      <a:ext cx="5486400" cy="1787525"/>
-                    </a:xfrm>
-                    <a:prstGeom prst="rect">
-                      <a:avLst/>
-                    </a:prstGeom>
-                  </pic:spPr>
-                </pic:pic>
-              </a:graphicData>
-            </a:graphic>
-          </wp:inline>
-        </w:drawing>
-      </w:r>
-      <w:r>
-        <w:drawing>
-          <wp:inline distT="0" distB="0" distL="0" distR="0">
-            <wp:extent cx="5332730" cy="1466215"/>
-            <wp:effectExtent l="0" t="0" r="1270" b="635"/>
-            <wp:docPr id="378168919" name="Picture 1"/>
-            <wp:cNvGraphicFramePr>
-              <a:graphicFrameLocks xmlns:a="http://schemas.openxmlformats.org/drawingml/2006/main" noChangeAspect="1"/>
-            </wp:cNvGraphicFramePr>
-            <a:graphic xmlns:a="http://schemas.openxmlformats.org/drawingml/2006/main">
-              <a:graphicData uri="http://schemas.openxmlformats.org/drawingml/2006/picture">
-                <pic:pic xmlns:pic="http://schemas.openxmlformats.org/drawingml/2006/picture">
-                  <pic:nvPicPr>
-                    <pic:cNvPr id="378168919" name="Picture 1"/>
-                    <pic:cNvPicPr>
-                      <a:picLocks noChangeAspect="1"/>
-                    </pic:cNvPicPr>
-                  </pic:nvPicPr>
-                  <pic:blipFill>
-                    <a:blip r:embed="rId9"/>
-                    <a:stretch>
-                      <a:fillRect/>
-                    </a:stretch>
-                  </pic:blipFill>
-                  <pic:spPr>
-                    <a:xfrm>
-                      <a:off x="0" y="0"/>
-                      <a:ext cx="5333333" cy="1466667"/>
-                    </a:xfrm>
-                    <a:prstGeom prst="rect">
-                      <a:avLst/>
-                    </a:prstGeom>
-                  </pic:spPr>
-                </pic:pic>
-              </a:graphicData>
-            </a:graphic>
-          </wp:inline>
-        </w:drawing>
-      </w:r>
-    </w:p>
+            <wp:extent cx="5486400" cy="2009775"/>
+            <wp:effectExtent l="0" t="0" r="0" b="9525"/>
+            <wp:docPr id="1992517470" name="Picture 1992517470"/>
+            <wp:cNvGraphicFramePr>
+              <a:graphicFrameLocks xmlns:a="http://schemas.openxmlformats.org/drawingml/2006/main" noChangeAspect="1"/>
+            </wp:cNvGraphicFramePr>
+            <a:graphic xmlns:a="http://schemas.openxmlformats.org/drawingml/2006/main">
+              <a:graphicData uri="http://schemas.openxmlformats.org/drawingml/2006/picture">
+                <pic:pic xmlns:pic="http://schemas.openxmlformats.org/drawingml/2006/picture">
+                  <pic:nvPicPr>
+                    <pic:cNvPr id="1992517470" name="Picture 1992517470"/>
+                    <pic:cNvPicPr>
+                      <a:picLocks noChangeAspect="1"/>
+                    </pic:cNvPicPr>
+                  </pic:nvPicPr>
+                  <pic:blipFill>
+                    <a:blip r:embed="rId14"/>
+                    <a:stretch>
+                      <a:fillRect/>
+                    </a:stretch>
+                  </pic:blipFill>
+                  <pic:spPr>
+                    <a:xfrm>
+                      <a:off x="0" y="0"/>
+                      <a:ext cx="5486400" cy="2009775"/>
+                    </a:xfrm>
+                    <a:prstGeom prst="rect">
+                      <a:avLst/>
+                    </a:prstGeom>
+                  </pic:spPr>
+                </pic:pic>
+              </a:graphicData>
+            </a:graphic>
+          </wp:inline>
+        </w:drawing>
+      </w:r>
+    </w:p>
+    <w:p>
+      <w:r>
+        <w:drawing>
+          <wp:inline distT="0" distB="0" distL="0" distR="0">
+            <wp:extent cx="5486400" cy="2235200"/>
+            <wp:effectExtent l="0" t="0" r="0" b="0"/>
+            <wp:docPr id="256291808" name="Picture 256291808"/>
+            <wp:cNvGraphicFramePr>
+              <a:graphicFrameLocks xmlns:a="http://schemas.openxmlformats.org/drawingml/2006/main" noChangeAspect="1"/>
+            </wp:cNvGraphicFramePr>
+            <a:graphic xmlns:a="http://schemas.openxmlformats.org/drawingml/2006/main">
+              <a:graphicData uri="http://schemas.openxmlformats.org/drawingml/2006/picture">
+                <pic:pic xmlns:pic="http://schemas.openxmlformats.org/drawingml/2006/picture">
+                  <pic:nvPicPr>
+                    <pic:cNvPr id="256291808" name="Picture 256291808"/>
+                    <pic:cNvPicPr>
+                      <a:picLocks noChangeAspect="1"/>
+                    </pic:cNvPicPr>
+                  </pic:nvPicPr>
+                  <pic:blipFill>
+                    <a:blip r:embed="rId15"/>
+                    <a:stretch>
+                      <a:fillRect/>
+                    </a:stretch>
+                  </pic:blipFill>
+                  <pic:spPr>
+                    <a:xfrm>
+                      <a:off x="0" y="0"/>
+                      <a:ext cx="5486400" cy="2235200"/>
+                    </a:xfrm>
+                    <a:prstGeom prst="rect">
+                      <a:avLst/>
+                    </a:prstGeom>
+                  </pic:spPr>
+                </pic:pic>
+              </a:graphicData>
+            </a:graphic>
+          </wp:inline>
+        </w:drawing>
+      </w:r>
+    </w:p>
+    <w:p/>
+    <w:p>
+      <w:r>
+        <w:drawing>
+          <wp:inline distT="0" distB="0" distL="0" distR="0">
+            <wp:extent cx="5486400" cy="1765300"/>
+            <wp:effectExtent l="0" t="0" r="0" b="6350"/>
+            <wp:docPr id="1779772712" name="Picture 1"/>
+            <wp:cNvGraphicFramePr>
+              <a:graphicFrameLocks xmlns:a="http://schemas.openxmlformats.org/drawingml/2006/main" noChangeAspect="1"/>
+            </wp:cNvGraphicFramePr>
+            <a:graphic xmlns:a="http://schemas.openxmlformats.org/drawingml/2006/main">
+              <a:graphicData uri="http://schemas.openxmlformats.org/drawingml/2006/picture">
+                <pic:pic xmlns:pic="http://schemas.openxmlformats.org/drawingml/2006/picture">
+                  <pic:nvPicPr>
+                    <pic:cNvPr id="1779772712" name="Picture 1"/>
+                    <pic:cNvPicPr>
+                      <a:picLocks noChangeAspect="1"/>
+                    </pic:cNvPicPr>
+                  </pic:nvPicPr>
+                  <pic:blipFill>
+                    <a:blip r:embed="rId16"/>
+                    <a:stretch>
+                      <a:fillRect/>
+                    </a:stretch>
+                  </pic:blipFill>
+                  <pic:spPr>
+                    <a:xfrm>
+                      <a:off x="0" y="0"/>
+                      <a:ext cx="5486400" cy="1765300"/>
+                    </a:xfrm>
+                    <a:prstGeom prst="rect">
+                      <a:avLst/>
+                    </a:prstGeom>
+                  </pic:spPr>
+                </pic:pic>
+              </a:graphicData>
+            </a:graphic>
+          </wp:inline>
+        </w:drawing>
+      </w:r>
+    </w:p>
+    <w:p/>
     <w:p>
       <w:pPr>
         <w:rPr>
@@ -214,333 +525,6 @@
       <w:r>
         <w:drawing>
           <wp:inline distT="0" distB="0" distL="0" distR="0">
-            <wp:extent cx="5485130" cy="2256790"/>
-            <wp:effectExtent l="0" t="0" r="1270" b="0"/>
-            <wp:docPr id="1690587947" name="Picture 1690587947"/>
-            <wp:cNvGraphicFramePr>
-              <a:graphicFrameLocks xmlns:a="http://schemas.openxmlformats.org/drawingml/2006/main" noChangeAspect="1"/>
-            </wp:cNvGraphicFramePr>
-            <a:graphic xmlns:a="http://schemas.openxmlformats.org/drawingml/2006/main">
-              <a:graphicData uri="http://schemas.openxmlformats.org/drawingml/2006/picture">
-                <pic:pic xmlns:pic="http://schemas.openxmlformats.org/drawingml/2006/picture">
-                  <pic:nvPicPr>
-                    <pic:cNvPr id="1690587947" name="Picture 1690587947"/>
-                    <pic:cNvPicPr>
-                      <a:picLocks noChangeAspect="1"/>
-                    </pic:cNvPicPr>
-                  </pic:nvPicPr>
-                  <pic:blipFill>
-                    <a:blip r:embed="rId10"/>
-                    <a:stretch>
-                      <a:fillRect/>
-                    </a:stretch>
-                  </pic:blipFill>
-                  <pic:spPr>
-                    <a:xfrm>
-                      <a:off x="0" y="0"/>
-                      <a:ext cx="5485714" cy="2257143"/>
-                    </a:xfrm>
-                    <a:prstGeom prst="rect">
-                      <a:avLst/>
-                    </a:prstGeom>
-                  </pic:spPr>
-                </pic:pic>
-              </a:graphicData>
-            </a:graphic>
-          </wp:inline>
-        </w:drawing>
-      </w:r>
-    </w:p>
-    <w:p>
-      <w:pPr>
-        <w:rPr>
-          <w:rFonts w:ascii="宋体" w:hAnsi="宋体" w:eastAsia="宋体"/>
-          <w:sz w:val="36"/>
-          <w:szCs w:val="36"/>
-        </w:rPr>
-      </w:pPr>
-      <w:r>
-        <w:drawing>
-          <wp:inline distT="0" distB="0" distL="0" distR="0">
-            <wp:extent cx="5485130" cy="1685290"/>
-            <wp:effectExtent l="0" t="0" r="1270" b="0"/>
-            <wp:docPr id="931200750" name="Picture 931200750"/>
-            <wp:cNvGraphicFramePr>
-              <a:graphicFrameLocks xmlns:a="http://schemas.openxmlformats.org/drawingml/2006/main" noChangeAspect="1"/>
-            </wp:cNvGraphicFramePr>
-            <a:graphic xmlns:a="http://schemas.openxmlformats.org/drawingml/2006/main">
-              <a:graphicData uri="http://schemas.openxmlformats.org/drawingml/2006/picture">
-                <pic:pic xmlns:pic="http://schemas.openxmlformats.org/drawingml/2006/picture">
-                  <pic:nvPicPr>
-                    <pic:cNvPr id="931200750" name="Picture 931200750"/>
-                    <pic:cNvPicPr>
-                      <a:picLocks noChangeAspect="1"/>
-                    </pic:cNvPicPr>
-                  </pic:nvPicPr>
-                  <pic:blipFill>
-                    <a:blip r:embed="rId11"/>
-                    <a:stretch>
-                      <a:fillRect/>
-                    </a:stretch>
-                  </pic:blipFill>
-                  <pic:spPr>
-                    <a:xfrm>
-                      <a:off x="0" y="0"/>
-                      <a:ext cx="5485714" cy="1685714"/>
-                    </a:xfrm>
-                    <a:prstGeom prst="rect">
-                      <a:avLst/>
-                    </a:prstGeom>
-                  </pic:spPr>
-                </pic:pic>
-              </a:graphicData>
-            </a:graphic>
-          </wp:inline>
-        </w:drawing>
-      </w:r>
-    </w:p>
-    <w:p>
-      <w:pPr>
-        <w:rPr>
-          <w:rFonts w:ascii="宋体" w:hAnsi="宋体" w:eastAsia="宋体"/>
-          <w:sz w:val="36"/>
-          <w:szCs w:val="36"/>
-        </w:rPr>
-      </w:pPr>
-      <w:r>
-        <w:drawing>
-          <wp:inline distT="0" distB="0" distL="0" distR="0">
-            <wp:extent cx="5485130" cy="1437640"/>
-            <wp:effectExtent l="0" t="0" r="1270" b="0"/>
-            <wp:docPr id="924687624" name="Picture 1"/>
-            <wp:cNvGraphicFramePr>
-              <a:graphicFrameLocks xmlns:a="http://schemas.openxmlformats.org/drawingml/2006/main" noChangeAspect="1"/>
-            </wp:cNvGraphicFramePr>
-            <a:graphic xmlns:a="http://schemas.openxmlformats.org/drawingml/2006/main">
-              <a:graphicData uri="http://schemas.openxmlformats.org/drawingml/2006/picture">
-                <pic:pic xmlns:pic="http://schemas.openxmlformats.org/drawingml/2006/picture">
-                  <pic:nvPicPr>
-                    <pic:cNvPr id="924687624" name="Picture 1"/>
-                    <pic:cNvPicPr>
-                      <a:picLocks noChangeAspect="1"/>
-                    </pic:cNvPicPr>
-                  </pic:nvPicPr>
-                  <pic:blipFill>
-                    <a:blip r:embed="rId12"/>
-                    <a:stretch>
-                      <a:fillRect/>
-                    </a:stretch>
-                  </pic:blipFill>
-                  <pic:spPr>
-                    <a:xfrm>
-                      <a:off x="0" y="0"/>
-                      <a:ext cx="5485714" cy="1438095"/>
-                    </a:xfrm>
-                    <a:prstGeom prst="rect">
-                      <a:avLst/>
-                    </a:prstGeom>
-                  </pic:spPr>
-                </pic:pic>
-              </a:graphicData>
-            </a:graphic>
-          </wp:inline>
-        </w:drawing>
-      </w:r>
-      <w:r>
-        <w:drawing>
-          <wp:inline distT="0" distB="0" distL="0" distR="0">
-            <wp:extent cx="5485130" cy="1675765"/>
-            <wp:effectExtent l="0" t="0" r="1270" b="635"/>
-            <wp:docPr id="1589920717" name="Picture 1"/>
-            <wp:cNvGraphicFramePr>
-              <a:graphicFrameLocks xmlns:a="http://schemas.openxmlformats.org/drawingml/2006/main" noChangeAspect="1"/>
-            </wp:cNvGraphicFramePr>
-            <a:graphic xmlns:a="http://schemas.openxmlformats.org/drawingml/2006/main">
-              <a:graphicData uri="http://schemas.openxmlformats.org/drawingml/2006/picture">
-                <pic:pic xmlns:pic="http://schemas.openxmlformats.org/drawingml/2006/picture">
-                  <pic:nvPicPr>
-                    <pic:cNvPr id="1589920717" name="Picture 1"/>
-                    <pic:cNvPicPr>
-                      <a:picLocks noChangeAspect="1"/>
-                    </pic:cNvPicPr>
-                  </pic:nvPicPr>
-                  <pic:blipFill>
-                    <a:blip r:embed="rId13"/>
-                    <a:stretch>
-                      <a:fillRect/>
-                    </a:stretch>
-                  </pic:blipFill>
-                  <pic:spPr>
-                    <a:xfrm>
-                      <a:off x="0" y="0"/>
-                      <a:ext cx="5485714" cy="1676190"/>
-                    </a:xfrm>
-                    <a:prstGeom prst="rect">
-                      <a:avLst/>
-                    </a:prstGeom>
-                  </pic:spPr>
-                </pic:pic>
-              </a:graphicData>
-            </a:graphic>
-          </wp:inline>
-        </w:drawing>
-      </w:r>
-    </w:p>
-    <w:p>
-      <w:pPr>
-        <w:rPr>
-          <w:rFonts w:ascii="宋体" w:hAnsi="宋体" w:eastAsia="宋体"/>
-          <w:sz w:val="36"/>
-          <w:szCs w:val="36"/>
-        </w:rPr>
-      </w:pPr>
-      <w:r>
-        <w:drawing>
-          <wp:inline distT="0" distB="0" distL="0" distR="0">
-            <wp:extent cx="5486400" cy="2009775"/>
-            <wp:effectExtent l="0" t="0" r="0" b="9525"/>
-            <wp:docPr id="1992517470" name="Picture 1992517470"/>
-            <wp:cNvGraphicFramePr>
-              <a:graphicFrameLocks xmlns:a="http://schemas.openxmlformats.org/drawingml/2006/main" noChangeAspect="1"/>
-            </wp:cNvGraphicFramePr>
-            <a:graphic xmlns:a="http://schemas.openxmlformats.org/drawingml/2006/main">
-              <a:graphicData uri="http://schemas.openxmlformats.org/drawingml/2006/picture">
-                <pic:pic xmlns:pic="http://schemas.openxmlformats.org/drawingml/2006/picture">
-                  <pic:nvPicPr>
-                    <pic:cNvPr id="1992517470" name="Picture 1992517470"/>
-                    <pic:cNvPicPr>
-                      <a:picLocks noChangeAspect="1"/>
-                    </pic:cNvPicPr>
-                  </pic:nvPicPr>
-                  <pic:blipFill>
-                    <a:blip r:embed="rId14"/>
-                    <a:stretch>
-                      <a:fillRect/>
-                    </a:stretch>
-                  </pic:blipFill>
-                  <pic:spPr>
-                    <a:xfrm>
-                      <a:off x="0" y="0"/>
-                      <a:ext cx="5486400" cy="2009775"/>
-                    </a:xfrm>
-                    <a:prstGeom prst="rect">
-                      <a:avLst/>
-                    </a:prstGeom>
-                  </pic:spPr>
-                </pic:pic>
-              </a:graphicData>
-            </a:graphic>
-          </wp:inline>
-        </w:drawing>
-      </w:r>
-    </w:p>
-    <w:p>
-      <w:pPr>
-        <w:rPr>
-          <w:rFonts w:ascii="宋体" w:hAnsi="宋体" w:eastAsia="宋体"/>
-          <w:sz w:val="36"/>
-          <w:szCs w:val="36"/>
-        </w:rPr>
-      </w:pPr>
-      <w:r>
-        <w:drawing>
-          <wp:inline distT="0" distB="0" distL="0" distR="0">
-            <wp:extent cx="5486400" cy="2235200"/>
-            <wp:effectExtent l="0" t="0" r="0" b="0"/>
-            <wp:docPr id="256291808" name="Picture 256291808"/>
-            <wp:cNvGraphicFramePr>
-              <a:graphicFrameLocks xmlns:a="http://schemas.openxmlformats.org/drawingml/2006/main" noChangeAspect="1"/>
-            </wp:cNvGraphicFramePr>
-            <a:graphic xmlns:a="http://schemas.openxmlformats.org/drawingml/2006/main">
-              <a:graphicData uri="http://schemas.openxmlformats.org/drawingml/2006/picture">
-                <pic:pic xmlns:pic="http://schemas.openxmlformats.org/drawingml/2006/picture">
-                  <pic:nvPicPr>
-                    <pic:cNvPr id="256291808" name="Picture 256291808"/>
-                    <pic:cNvPicPr>
-                      <a:picLocks noChangeAspect="1"/>
-                    </pic:cNvPicPr>
-                  </pic:nvPicPr>
-                  <pic:blipFill>
-                    <a:blip r:embed="rId15"/>
-                    <a:stretch>
-                      <a:fillRect/>
-                    </a:stretch>
-                  </pic:blipFill>
-                  <pic:spPr>
-                    <a:xfrm>
-                      <a:off x="0" y="0"/>
-                      <a:ext cx="5486400" cy="2235200"/>
-                    </a:xfrm>
-                    <a:prstGeom prst="rect">
-                      <a:avLst/>
-                    </a:prstGeom>
-                  </pic:spPr>
-                </pic:pic>
-              </a:graphicData>
-            </a:graphic>
-          </wp:inline>
-        </w:drawing>
-      </w:r>
-    </w:p>
-    <w:p>
-      <w:pPr>
-        <w:rPr>
-          <w:rFonts w:ascii="宋体" w:hAnsi="宋体" w:eastAsia="宋体"/>
-          <w:sz w:val="36"/>
-          <w:szCs w:val="36"/>
-        </w:rPr>
-      </w:pPr>
-      <w:r>
-        <w:drawing>
-          <wp:inline distT="0" distB="0" distL="0" distR="0">
-            <wp:extent cx="5486400" cy="1765300"/>
-            <wp:effectExtent l="0" t="0" r="0" b="6350"/>
-            <wp:docPr id="1779772712" name="Picture 1"/>
-            <wp:cNvGraphicFramePr>
-              <a:graphicFrameLocks xmlns:a="http://schemas.openxmlformats.org/drawingml/2006/main" noChangeAspect="1"/>
-            </wp:cNvGraphicFramePr>
-            <a:graphic xmlns:a="http://schemas.openxmlformats.org/drawingml/2006/main">
-              <a:graphicData uri="http://schemas.openxmlformats.org/drawingml/2006/picture">
-                <pic:pic xmlns:pic="http://schemas.openxmlformats.org/drawingml/2006/picture">
-                  <pic:nvPicPr>
-                    <pic:cNvPr id="1779772712" name="Picture 1"/>
-                    <pic:cNvPicPr>
-                      <a:picLocks noChangeAspect="1"/>
-                    </pic:cNvPicPr>
-                  </pic:nvPicPr>
-                  <pic:blipFill>
-                    <a:blip r:embed="rId16"/>
-                    <a:stretch>
-                      <a:fillRect/>
-                    </a:stretch>
-                  </pic:blipFill>
-                  <pic:spPr>
-                    <a:xfrm>
-                      <a:off x="0" y="0"/>
-                      <a:ext cx="5486400" cy="1765300"/>
-                    </a:xfrm>
-                    <a:prstGeom prst="rect">
-                      <a:avLst/>
-                    </a:prstGeom>
-                  </pic:spPr>
-                </pic:pic>
-              </a:graphicData>
-            </a:graphic>
-          </wp:inline>
-        </w:drawing>
-      </w:r>
-    </w:p>
-    <w:p>
-      <w:pPr>
-        <w:rPr>
-          <w:rFonts w:ascii="宋体" w:hAnsi="宋体" w:eastAsia="宋体"/>
-          <w:sz w:val="36"/>
-          <w:szCs w:val="36"/>
-        </w:rPr>
-      </w:pPr>
-      <w:r>
-        <w:drawing>
-          <wp:inline distT="0" distB="0" distL="0" distR="0">
             <wp:extent cx="5486400" cy="2788920"/>
             <wp:effectExtent l="0" t="0" r="0" b="0"/>
             <wp:docPr id="370590042" name="Picture 1"/>
@@ -618,6 +602,14 @@
           </wp:inline>
         </w:drawing>
       </w:r>
+    </w:p>
+    <w:p/>
+    <w:p/>
+    <w:p/>
+    <w:p/>
+    <w:p/>
+    <w:p/>
+    <w:p>
       <w:r>
         <w:drawing>
           <wp:inline distT="0" distB="0" distL="0" distR="0">
@@ -1025,6 +1017,92 @@
       </w:r>
     </w:p>
     <w:p>
+      <w:r>
+        <w:drawing>
+          <wp:inline distT="0" distB="0" distL="0" distR="0">
+            <wp:extent cx="5486400" cy="2092960"/>
+            <wp:effectExtent l="0" t="0" r="0" b="2540"/>
+            <wp:docPr id="461976902" name="Picture 1"/>
+            <wp:cNvGraphicFramePr>
+              <a:graphicFrameLocks xmlns:a="http://schemas.openxmlformats.org/drawingml/2006/main" noChangeAspect="1"/>
+            </wp:cNvGraphicFramePr>
+            <a:graphic xmlns:a="http://schemas.openxmlformats.org/drawingml/2006/main">
+              <a:graphicData uri="http://schemas.openxmlformats.org/drawingml/2006/picture">
+                <pic:pic xmlns:pic="http://schemas.openxmlformats.org/drawingml/2006/picture">
+                  <pic:nvPicPr>
+                    <pic:cNvPr id="461976902" name="Picture 1"/>
+                    <pic:cNvPicPr>
+                      <a:picLocks noChangeAspect="1"/>
+                    </pic:cNvPicPr>
+                  </pic:nvPicPr>
+                  <pic:blipFill>
+                    <a:blip r:embed="rId28"/>
+                    <a:stretch>
+                      <a:fillRect/>
+                    </a:stretch>
+                  </pic:blipFill>
+                  <pic:spPr>
+                    <a:xfrm>
+                      <a:off x="0" y="0"/>
+                      <a:ext cx="5486400" cy="2092960"/>
+                    </a:xfrm>
+                    <a:prstGeom prst="rect">
+                      <a:avLst/>
+                    </a:prstGeom>
+                  </pic:spPr>
+                </pic:pic>
+              </a:graphicData>
+            </a:graphic>
+          </wp:inline>
+        </w:drawing>
+      </w:r>
+    </w:p>
+    <w:p>
+      <w:r>
+        <w:drawing>
+          <wp:inline distT="0" distB="0" distL="0" distR="0">
+            <wp:extent cx="5486400" cy="1717675"/>
+            <wp:effectExtent l="0" t="0" r="0" b="0"/>
+            <wp:docPr id="1468190117" name="Picture 1"/>
+            <wp:cNvGraphicFramePr>
+              <a:graphicFrameLocks xmlns:a="http://schemas.openxmlformats.org/drawingml/2006/main" noChangeAspect="1"/>
+            </wp:cNvGraphicFramePr>
+            <a:graphic xmlns:a="http://schemas.openxmlformats.org/drawingml/2006/main">
+              <a:graphicData uri="http://schemas.openxmlformats.org/drawingml/2006/picture">
+                <pic:pic xmlns:pic="http://schemas.openxmlformats.org/drawingml/2006/picture">
+                  <pic:nvPicPr>
+                    <pic:cNvPr id="1468190117" name="Picture 1"/>
+                    <pic:cNvPicPr>
+                      <a:picLocks noChangeAspect="1"/>
+                    </pic:cNvPicPr>
+                  </pic:nvPicPr>
+                  <pic:blipFill>
+                    <a:blip r:embed="rId29"/>
+                    <a:stretch>
+                      <a:fillRect/>
+                    </a:stretch>
+                  </pic:blipFill>
+                  <pic:spPr>
+                    <a:xfrm>
+                      <a:off x="0" y="0"/>
+                      <a:ext cx="5486400" cy="1717675"/>
+                    </a:xfrm>
+                    <a:prstGeom prst="rect">
+                      <a:avLst/>
+                    </a:prstGeom>
+                  </pic:spPr>
+                </pic:pic>
+              </a:graphicData>
+            </a:graphic>
+          </wp:inline>
+        </w:drawing>
+      </w:r>
+    </w:p>
+    <w:p/>
+    <w:p/>
+    <w:p/>
+    <w:p/>
+    <w:p>
       <w:pPr>
         <w:rPr>
           <w:rFonts w:ascii="宋体" w:hAnsi="宋体" w:eastAsia="宋体"/>
@@ -1035,84 +1113,6 @@
       <w:r>
         <w:drawing>
           <wp:inline distT="0" distB="0" distL="0" distR="0">
-            <wp:extent cx="5486400" cy="2092960"/>
-            <wp:effectExtent l="0" t="0" r="0" b="2540"/>
-            <wp:docPr id="461976902" name="Picture 1"/>
-            <wp:cNvGraphicFramePr>
-              <a:graphicFrameLocks xmlns:a="http://schemas.openxmlformats.org/drawingml/2006/main" noChangeAspect="1"/>
-            </wp:cNvGraphicFramePr>
-            <a:graphic xmlns:a="http://schemas.openxmlformats.org/drawingml/2006/main">
-              <a:graphicData uri="http://schemas.openxmlformats.org/drawingml/2006/picture">
-                <pic:pic xmlns:pic="http://schemas.openxmlformats.org/drawingml/2006/picture">
-                  <pic:nvPicPr>
-                    <pic:cNvPr id="461976902" name="Picture 1"/>
-                    <pic:cNvPicPr>
-                      <a:picLocks noChangeAspect="1"/>
-                    </pic:cNvPicPr>
-                  </pic:nvPicPr>
-                  <pic:blipFill>
-                    <a:blip r:embed="rId28"/>
-                    <a:stretch>
-                      <a:fillRect/>
-                    </a:stretch>
-                  </pic:blipFill>
-                  <pic:spPr>
-                    <a:xfrm>
-                      <a:off x="0" y="0"/>
-                      <a:ext cx="5486400" cy="2092960"/>
-                    </a:xfrm>
-                    <a:prstGeom prst="rect">
-                      <a:avLst/>
-                    </a:prstGeom>
-                  </pic:spPr>
-                </pic:pic>
-              </a:graphicData>
-            </a:graphic>
-          </wp:inline>
-        </w:drawing>
-      </w:r>
-      <w:r>
-        <w:drawing>
-          <wp:inline distT="0" distB="0" distL="0" distR="0">
-            <wp:extent cx="5486400" cy="1717675"/>
-            <wp:effectExtent l="0" t="0" r="0" b="0"/>
-            <wp:docPr id="1468190117" name="Picture 1"/>
-            <wp:cNvGraphicFramePr>
-              <a:graphicFrameLocks xmlns:a="http://schemas.openxmlformats.org/drawingml/2006/main" noChangeAspect="1"/>
-            </wp:cNvGraphicFramePr>
-            <a:graphic xmlns:a="http://schemas.openxmlformats.org/drawingml/2006/main">
-              <a:graphicData uri="http://schemas.openxmlformats.org/drawingml/2006/picture">
-                <pic:pic xmlns:pic="http://schemas.openxmlformats.org/drawingml/2006/picture">
-                  <pic:nvPicPr>
-                    <pic:cNvPr id="1468190117" name="Picture 1"/>
-                    <pic:cNvPicPr>
-                      <a:picLocks noChangeAspect="1"/>
-                    </pic:cNvPicPr>
-                  </pic:nvPicPr>
-                  <pic:blipFill>
-                    <a:blip r:embed="rId29"/>
-                    <a:stretch>
-                      <a:fillRect/>
-                    </a:stretch>
-                  </pic:blipFill>
-                  <pic:spPr>
-                    <a:xfrm>
-                      <a:off x="0" y="0"/>
-                      <a:ext cx="5486400" cy="1717675"/>
-                    </a:xfrm>
-                    <a:prstGeom prst="rect">
-                      <a:avLst/>
-                    </a:prstGeom>
-                  </pic:spPr>
-                </pic:pic>
-              </a:graphicData>
-            </a:graphic>
-          </wp:inline>
-        </w:drawing>
-      </w:r>
-      <w:r>
-        <w:drawing>
-          <wp:inline distT="0" distB="0" distL="0" distR="0">
             <wp:extent cx="5486400" cy="1949450"/>
             <wp:effectExtent l="0" t="0" r="0" b="0"/>
             <wp:docPr id="1014667" name="Picture 1"/>
@@ -1149,33 +1149,6 @@
           </wp:inline>
         </w:drawing>
       </w:r>
-    </w:p>
-    <w:p>
-      <w:pPr>
-        <w:rPr>
-          <w:rFonts w:ascii="宋体" w:hAnsi="宋体" w:eastAsia="宋体"/>
-          <w:sz w:val="36"/>
-          <w:szCs w:val="36"/>
-        </w:rPr>
-      </w:pPr>
-    </w:p>
-    <w:p>
-      <w:pPr>
-        <w:rPr>
-          <w:rFonts w:ascii="宋体" w:hAnsi="宋体" w:eastAsia="宋体"/>
-          <w:sz w:val="36"/>
-          <w:szCs w:val="36"/>
-        </w:rPr>
-      </w:pPr>
-    </w:p>
-    <w:p>
-      <w:pPr>
-        <w:rPr>
-          <w:rFonts w:ascii="宋体" w:hAnsi="宋体" w:eastAsia="宋体"/>
-          <w:sz w:val="36"/>
-          <w:szCs w:val="36"/>
-        </w:rPr>
-      </w:pPr>
     </w:p>
     <w:p>
       <w:pPr>
@@ -1266,6 +1239,214 @@
       </w:r>
     </w:p>
     <w:p>
+      <w:r>
+        <w:drawing>
+          <wp:inline distT="0" distB="0" distL="0" distR="0">
+            <wp:extent cx="5486400" cy="2422525"/>
+            <wp:effectExtent l="0" t="0" r="0" b="0"/>
+            <wp:docPr id="1991378895" name="Picture 1"/>
+            <wp:cNvGraphicFramePr>
+              <a:graphicFrameLocks xmlns:a="http://schemas.openxmlformats.org/drawingml/2006/main" noChangeAspect="1"/>
+            </wp:cNvGraphicFramePr>
+            <a:graphic xmlns:a="http://schemas.openxmlformats.org/drawingml/2006/main">
+              <a:graphicData uri="http://schemas.openxmlformats.org/drawingml/2006/picture">
+                <pic:pic xmlns:pic="http://schemas.openxmlformats.org/drawingml/2006/picture">
+                  <pic:nvPicPr>
+                    <pic:cNvPr id="1991378895" name="Picture 1"/>
+                    <pic:cNvPicPr>
+                      <a:picLocks noChangeAspect="1"/>
+                    </pic:cNvPicPr>
+                  </pic:nvPicPr>
+                  <pic:blipFill>
+                    <a:blip r:embed="rId32"/>
+                    <a:stretch>
+                      <a:fillRect/>
+                    </a:stretch>
+                  </pic:blipFill>
+                  <pic:spPr>
+                    <a:xfrm>
+                      <a:off x="0" y="0"/>
+                      <a:ext cx="5486400" cy="2422525"/>
+                    </a:xfrm>
+                    <a:prstGeom prst="rect">
+                      <a:avLst/>
+                    </a:prstGeom>
+                  </pic:spPr>
+                </pic:pic>
+              </a:graphicData>
+            </a:graphic>
+          </wp:inline>
+        </w:drawing>
+      </w:r>
+    </w:p>
+    <w:p>
+      <w:r>
+        <w:drawing>
+          <wp:inline distT="0" distB="0" distL="0" distR="0">
+            <wp:extent cx="5486400" cy="2710815"/>
+            <wp:effectExtent l="0" t="0" r="0" b="0"/>
+            <wp:docPr id="1171752899" name="Picture 1171752899"/>
+            <wp:cNvGraphicFramePr>
+              <a:graphicFrameLocks xmlns:a="http://schemas.openxmlformats.org/drawingml/2006/main" noChangeAspect="1"/>
+            </wp:cNvGraphicFramePr>
+            <a:graphic xmlns:a="http://schemas.openxmlformats.org/drawingml/2006/main">
+              <a:graphicData uri="http://schemas.openxmlformats.org/drawingml/2006/picture">
+                <pic:pic xmlns:pic="http://schemas.openxmlformats.org/drawingml/2006/picture">
+                  <pic:nvPicPr>
+                    <pic:cNvPr id="1171752899" name="Picture 1171752899"/>
+                    <pic:cNvPicPr>
+                      <a:picLocks noChangeAspect="1"/>
+                    </pic:cNvPicPr>
+                  </pic:nvPicPr>
+                  <pic:blipFill>
+                    <a:blip r:embed="rId33"/>
+                    <a:stretch>
+                      <a:fillRect/>
+                    </a:stretch>
+                  </pic:blipFill>
+                  <pic:spPr>
+                    <a:xfrm>
+                      <a:off x="0" y="0"/>
+                      <a:ext cx="5486400" cy="2710815"/>
+                    </a:xfrm>
+                    <a:prstGeom prst="rect">
+                      <a:avLst/>
+                    </a:prstGeom>
+                  </pic:spPr>
+                </pic:pic>
+              </a:graphicData>
+            </a:graphic>
+          </wp:inline>
+        </w:drawing>
+      </w:r>
+    </w:p>
+    <w:p/>
+    <w:p/>
+    <w:p>
+      <w:r>
+        <w:drawing>
+          <wp:inline distT="0" distB="0" distL="0" distR="0">
+            <wp:extent cx="5486400" cy="706755"/>
+            <wp:effectExtent l="0" t="0" r="0" b="0"/>
+            <wp:docPr id="993640742" name="Picture 993640742"/>
+            <wp:cNvGraphicFramePr>
+              <a:graphicFrameLocks xmlns:a="http://schemas.openxmlformats.org/drawingml/2006/main" noChangeAspect="1"/>
+            </wp:cNvGraphicFramePr>
+            <a:graphic xmlns:a="http://schemas.openxmlformats.org/drawingml/2006/main">
+              <a:graphicData uri="http://schemas.openxmlformats.org/drawingml/2006/picture">
+                <pic:pic xmlns:pic="http://schemas.openxmlformats.org/drawingml/2006/picture">
+                  <pic:nvPicPr>
+                    <pic:cNvPr id="993640742" name="Picture 993640742"/>
+                    <pic:cNvPicPr>
+                      <a:picLocks noChangeAspect="1"/>
+                    </pic:cNvPicPr>
+                  </pic:nvPicPr>
+                  <pic:blipFill>
+                    <a:blip r:embed="rId34"/>
+                    <a:stretch>
+                      <a:fillRect/>
+                    </a:stretch>
+                  </pic:blipFill>
+                  <pic:spPr>
+                    <a:xfrm>
+                      <a:off x="0" y="0"/>
+                      <a:ext cx="5486400" cy="706755"/>
+                    </a:xfrm>
+                    <a:prstGeom prst="rect">
+                      <a:avLst/>
+                    </a:prstGeom>
+                  </pic:spPr>
+                </pic:pic>
+              </a:graphicData>
+            </a:graphic>
+          </wp:inline>
+        </w:drawing>
+      </w:r>
+    </w:p>
+    <w:p>
+      <w:r>
+        <w:drawing>
+          <wp:inline distT="0" distB="0" distL="0" distR="0">
+            <wp:extent cx="5485130" cy="2704465"/>
+            <wp:effectExtent l="0" t="0" r="1270" b="635"/>
+            <wp:docPr id="257147579" name="Picture 1"/>
+            <wp:cNvGraphicFramePr>
+              <a:graphicFrameLocks xmlns:a="http://schemas.openxmlformats.org/drawingml/2006/main" noChangeAspect="1"/>
+            </wp:cNvGraphicFramePr>
+            <a:graphic xmlns:a="http://schemas.openxmlformats.org/drawingml/2006/main">
+              <a:graphicData uri="http://schemas.openxmlformats.org/drawingml/2006/picture">
+                <pic:pic xmlns:pic="http://schemas.openxmlformats.org/drawingml/2006/picture">
+                  <pic:nvPicPr>
+                    <pic:cNvPr id="257147579" name="Picture 1"/>
+                    <pic:cNvPicPr>
+                      <a:picLocks noChangeAspect="1"/>
+                    </pic:cNvPicPr>
+                  </pic:nvPicPr>
+                  <pic:blipFill>
+                    <a:blip r:embed="rId35"/>
+                    <a:stretch>
+                      <a:fillRect/>
+                    </a:stretch>
+                  </pic:blipFill>
+                  <pic:spPr>
+                    <a:xfrm>
+                      <a:off x="0" y="0"/>
+                      <a:ext cx="5485714" cy="2704762"/>
+                    </a:xfrm>
+                    <a:prstGeom prst="rect">
+                      <a:avLst/>
+                    </a:prstGeom>
+                  </pic:spPr>
+                </pic:pic>
+              </a:graphicData>
+            </a:graphic>
+          </wp:inline>
+        </w:drawing>
+      </w:r>
+    </w:p>
+    <w:p>
+      <w:r>
+        <w:drawing>
+          <wp:inline distT="0" distB="0" distL="0" distR="0">
+            <wp:extent cx="5486400" cy="2113280"/>
+            <wp:effectExtent l="0" t="0" r="0" b="1270"/>
+            <wp:docPr id="1711845455" name="Picture 1"/>
+            <wp:cNvGraphicFramePr>
+              <a:graphicFrameLocks xmlns:a="http://schemas.openxmlformats.org/drawingml/2006/main" noChangeAspect="1"/>
+            </wp:cNvGraphicFramePr>
+            <a:graphic xmlns:a="http://schemas.openxmlformats.org/drawingml/2006/main">
+              <a:graphicData uri="http://schemas.openxmlformats.org/drawingml/2006/picture">
+                <pic:pic xmlns:pic="http://schemas.openxmlformats.org/drawingml/2006/picture">
+                  <pic:nvPicPr>
+                    <pic:cNvPr id="1711845455" name="Picture 1"/>
+                    <pic:cNvPicPr>
+                      <a:picLocks noChangeAspect="1"/>
+                    </pic:cNvPicPr>
+                  </pic:nvPicPr>
+                  <pic:blipFill>
+                    <a:blip r:embed="rId36"/>
+                    <a:stretch>
+                      <a:fillRect/>
+                    </a:stretch>
+                  </pic:blipFill>
+                  <pic:spPr>
+                    <a:xfrm>
+                      <a:off x="0" y="0"/>
+                      <a:ext cx="5486400" cy="2113280"/>
+                    </a:xfrm>
+                    <a:prstGeom prst="rect">
+                      <a:avLst/>
+                    </a:prstGeom>
+                  </pic:spPr>
+                </pic:pic>
+              </a:graphicData>
+            </a:graphic>
+          </wp:inline>
+        </w:drawing>
+      </w:r>
+    </w:p>
+    <w:p/>
+    <w:p>
       <w:pPr>
         <w:rPr>
           <w:rFonts w:ascii="宋体" w:hAnsi="宋体" w:eastAsia="宋体"/>
@@ -1276,31 +1457,31 @@
       <w:r>
         <w:drawing>
           <wp:inline distT="0" distB="0" distL="0" distR="0">
-            <wp:extent cx="5486400" cy="2422525"/>
-            <wp:effectExtent l="0" t="0" r="0" b="0"/>
-            <wp:docPr id="1991378895" name="Picture 1"/>
-            <wp:cNvGraphicFramePr>
-              <a:graphicFrameLocks xmlns:a="http://schemas.openxmlformats.org/drawingml/2006/main" noChangeAspect="1"/>
-            </wp:cNvGraphicFramePr>
-            <a:graphic xmlns:a="http://schemas.openxmlformats.org/drawingml/2006/main">
-              <a:graphicData uri="http://schemas.openxmlformats.org/drawingml/2006/picture">
-                <pic:pic xmlns:pic="http://schemas.openxmlformats.org/drawingml/2006/picture">
-                  <pic:nvPicPr>
-                    <pic:cNvPr id="1991378895" name="Picture 1"/>
-                    <pic:cNvPicPr>
-                      <a:picLocks noChangeAspect="1"/>
-                    </pic:cNvPicPr>
-                  </pic:nvPicPr>
-                  <pic:blipFill>
-                    <a:blip r:embed="rId32"/>
-                    <a:stretch>
-                      <a:fillRect/>
-                    </a:stretch>
-                  </pic:blipFill>
-                  <pic:spPr>
-                    <a:xfrm>
-                      <a:off x="0" y="0"/>
-                      <a:ext cx="5486400" cy="2422525"/>
+            <wp:extent cx="5485130" cy="2542540"/>
+            <wp:effectExtent l="0" t="0" r="1270" b="0"/>
+            <wp:docPr id="1364714848" name="Picture 1364714848"/>
+            <wp:cNvGraphicFramePr>
+              <a:graphicFrameLocks xmlns:a="http://schemas.openxmlformats.org/drawingml/2006/main" noChangeAspect="1"/>
+            </wp:cNvGraphicFramePr>
+            <a:graphic xmlns:a="http://schemas.openxmlformats.org/drawingml/2006/main">
+              <a:graphicData uri="http://schemas.openxmlformats.org/drawingml/2006/picture">
+                <pic:pic xmlns:pic="http://schemas.openxmlformats.org/drawingml/2006/picture">
+                  <pic:nvPicPr>
+                    <pic:cNvPr id="1364714848" name="Picture 1364714848"/>
+                    <pic:cNvPicPr>
+                      <a:picLocks noChangeAspect="1"/>
+                    </pic:cNvPicPr>
+                  </pic:nvPicPr>
+                  <pic:blipFill>
+                    <a:blip r:embed="rId37"/>
+                    <a:stretch>
+                      <a:fillRect/>
+                    </a:stretch>
+                  </pic:blipFill>
+                  <pic:spPr>
+                    <a:xfrm>
+                      <a:off x="0" y="0"/>
+                      <a:ext cx="5485714" cy="2542857"/>
                     </a:xfrm>
                     <a:prstGeom prst="rect">
                       <a:avLst/>
@@ -1324,43 +1505,87 @@
       <w:r>
         <w:drawing>
           <wp:inline distT="0" distB="0" distL="0" distR="0">
-            <wp:extent cx="5486400" cy="2710815"/>
-            <wp:effectExtent l="0" t="0" r="0" b="0"/>
-            <wp:docPr id="1171752899" name="Picture 1171752899"/>
-            <wp:cNvGraphicFramePr>
-              <a:graphicFrameLocks xmlns:a="http://schemas.openxmlformats.org/drawingml/2006/main" noChangeAspect="1"/>
-            </wp:cNvGraphicFramePr>
-            <a:graphic xmlns:a="http://schemas.openxmlformats.org/drawingml/2006/main">
-              <a:graphicData uri="http://schemas.openxmlformats.org/drawingml/2006/picture">
-                <pic:pic xmlns:pic="http://schemas.openxmlformats.org/drawingml/2006/picture">
-                  <pic:nvPicPr>
-                    <pic:cNvPr id="1171752899" name="Picture 1171752899"/>
-                    <pic:cNvPicPr>
-                      <a:picLocks noChangeAspect="1"/>
-                    </pic:cNvPicPr>
-                  </pic:nvPicPr>
-                  <pic:blipFill>
-                    <a:blip r:embed="rId33"/>
-                    <a:stretch>
-                      <a:fillRect/>
-                    </a:stretch>
-                  </pic:blipFill>
-                  <pic:spPr>
-                    <a:xfrm>
-                      <a:off x="0" y="0"/>
-                      <a:ext cx="5486400" cy="2710815"/>
-                    </a:xfrm>
-                    <a:prstGeom prst="rect">
-                      <a:avLst/>
-                    </a:prstGeom>
-                  </pic:spPr>
-                </pic:pic>
-              </a:graphicData>
-            </a:graphic>
-          </wp:inline>
-        </w:drawing>
-      </w:r>
-    </w:p>
+            <wp:extent cx="5486400" cy="1499235"/>
+            <wp:effectExtent l="0" t="0" r="0" b="5715"/>
+            <wp:docPr id="876833560" name="Picture 1"/>
+            <wp:cNvGraphicFramePr>
+              <a:graphicFrameLocks xmlns:a="http://schemas.openxmlformats.org/drawingml/2006/main" noChangeAspect="1"/>
+            </wp:cNvGraphicFramePr>
+            <a:graphic xmlns:a="http://schemas.openxmlformats.org/drawingml/2006/main">
+              <a:graphicData uri="http://schemas.openxmlformats.org/drawingml/2006/picture">
+                <pic:pic xmlns:pic="http://schemas.openxmlformats.org/drawingml/2006/picture">
+                  <pic:nvPicPr>
+                    <pic:cNvPr id="876833560" name="Picture 1"/>
+                    <pic:cNvPicPr>
+                      <a:picLocks noChangeAspect="1"/>
+                    </pic:cNvPicPr>
+                  </pic:nvPicPr>
+                  <pic:blipFill>
+                    <a:blip r:embed="rId38"/>
+                    <a:stretch>
+                      <a:fillRect/>
+                    </a:stretch>
+                  </pic:blipFill>
+                  <pic:spPr>
+                    <a:xfrm>
+                      <a:off x="0" y="0"/>
+                      <a:ext cx="5486400" cy="1499235"/>
+                    </a:xfrm>
+                    <a:prstGeom prst="rect">
+                      <a:avLst/>
+                    </a:prstGeom>
+                  </pic:spPr>
+                </pic:pic>
+              </a:graphicData>
+            </a:graphic>
+          </wp:inline>
+        </w:drawing>
+      </w:r>
+    </w:p>
+    <w:p>
+      <w:r>
+        <w:drawing>
+          <wp:inline distT="0" distB="0" distL="0" distR="0">
+            <wp:extent cx="5486400" cy="2336165"/>
+            <wp:effectExtent l="0" t="0" r="0" b="6985"/>
+            <wp:docPr id="1515149118" name="Picture 1"/>
+            <wp:cNvGraphicFramePr>
+              <a:graphicFrameLocks xmlns:a="http://schemas.openxmlformats.org/drawingml/2006/main" noChangeAspect="1"/>
+            </wp:cNvGraphicFramePr>
+            <a:graphic xmlns:a="http://schemas.openxmlformats.org/drawingml/2006/main">
+              <a:graphicData uri="http://schemas.openxmlformats.org/drawingml/2006/picture">
+                <pic:pic xmlns:pic="http://schemas.openxmlformats.org/drawingml/2006/picture">
+                  <pic:nvPicPr>
+                    <pic:cNvPr id="1515149118" name="Picture 1"/>
+                    <pic:cNvPicPr>
+                      <a:picLocks noChangeAspect="1"/>
+                    </pic:cNvPicPr>
+                  </pic:nvPicPr>
+                  <pic:blipFill>
+                    <a:blip r:embed="rId39"/>
+                    <a:stretch>
+                      <a:fillRect/>
+                    </a:stretch>
+                  </pic:blipFill>
+                  <pic:spPr>
+                    <a:xfrm>
+                      <a:off x="0" y="0"/>
+                      <a:ext cx="5486400" cy="2336165"/>
+                    </a:xfrm>
+                    <a:prstGeom prst="rect">
+                      <a:avLst/>
+                    </a:prstGeom>
+                  </pic:spPr>
+                </pic:pic>
+              </a:graphicData>
+            </a:graphic>
+          </wp:inline>
+        </w:drawing>
+      </w:r>
+    </w:p>
+    <w:p/>
+    <w:p/>
+    <w:p/>
     <w:p>
       <w:pPr>
         <w:rPr>
@@ -1372,109 +1597,31 @@
       <w:r>
         <w:drawing>
           <wp:inline distT="0" distB="0" distL="0" distR="0">
-            <wp:extent cx="5486400" cy="706755"/>
+            <wp:extent cx="5486400" cy="520065"/>
             <wp:effectExtent l="0" t="0" r="0" b="0"/>
-            <wp:docPr id="993640742" name="Picture 993640742"/>
-            <wp:cNvGraphicFramePr>
-              <a:graphicFrameLocks xmlns:a="http://schemas.openxmlformats.org/drawingml/2006/main" noChangeAspect="1"/>
-            </wp:cNvGraphicFramePr>
-            <a:graphic xmlns:a="http://schemas.openxmlformats.org/drawingml/2006/main">
-              <a:graphicData uri="http://schemas.openxmlformats.org/drawingml/2006/picture">
-                <pic:pic xmlns:pic="http://schemas.openxmlformats.org/drawingml/2006/picture">
-                  <pic:nvPicPr>
-                    <pic:cNvPr id="993640742" name="Picture 993640742"/>
-                    <pic:cNvPicPr>
-                      <a:picLocks noChangeAspect="1"/>
-                    </pic:cNvPicPr>
-                  </pic:nvPicPr>
-                  <pic:blipFill>
-                    <a:blip r:embed="rId34"/>
-                    <a:stretch>
-                      <a:fillRect/>
-                    </a:stretch>
-                  </pic:blipFill>
-                  <pic:spPr>
-                    <a:xfrm>
-                      <a:off x="0" y="0"/>
-                      <a:ext cx="5486400" cy="706755"/>
-                    </a:xfrm>
-                    <a:prstGeom prst="rect">
-                      <a:avLst/>
-                    </a:prstGeom>
-                  </pic:spPr>
-                </pic:pic>
-              </a:graphicData>
-            </a:graphic>
-          </wp:inline>
-        </w:drawing>
-      </w:r>
-      <w:r>
-        <w:drawing>
-          <wp:inline distT="0" distB="0" distL="0" distR="0">
-            <wp:extent cx="5485130" cy="2704465"/>
-            <wp:effectExtent l="0" t="0" r="1270" b="635"/>
-            <wp:docPr id="257147579" name="Picture 1"/>
-            <wp:cNvGraphicFramePr>
-              <a:graphicFrameLocks xmlns:a="http://schemas.openxmlformats.org/drawingml/2006/main" noChangeAspect="1"/>
-            </wp:cNvGraphicFramePr>
-            <a:graphic xmlns:a="http://schemas.openxmlformats.org/drawingml/2006/main">
-              <a:graphicData uri="http://schemas.openxmlformats.org/drawingml/2006/picture">
-                <pic:pic xmlns:pic="http://schemas.openxmlformats.org/drawingml/2006/picture">
-                  <pic:nvPicPr>
-                    <pic:cNvPr id="257147579" name="Picture 1"/>
-                    <pic:cNvPicPr>
-                      <a:picLocks noChangeAspect="1"/>
-                    </pic:cNvPicPr>
-                  </pic:nvPicPr>
-                  <pic:blipFill>
-                    <a:blip r:embed="rId35"/>
-                    <a:stretch>
-                      <a:fillRect/>
-                    </a:stretch>
-                  </pic:blipFill>
-                  <pic:spPr>
-                    <a:xfrm>
-                      <a:off x="0" y="0"/>
-                      <a:ext cx="5485714" cy="2704762"/>
-                    </a:xfrm>
-                    <a:prstGeom prst="rect">
-                      <a:avLst/>
-                    </a:prstGeom>
-                  </pic:spPr>
-                </pic:pic>
-              </a:graphicData>
-            </a:graphic>
-          </wp:inline>
-        </w:drawing>
-      </w:r>
-      <w:r>
-        <w:drawing>
-          <wp:inline distT="0" distB="0" distL="0" distR="0">
-            <wp:extent cx="5486400" cy="2113280"/>
-            <wp:effectExtent l="0" t="0" r="0" b="1270"/>
-            <wp:docPr id="1711845455" name="Picture 1"/>
-            <wp:cNvGraphicFramePr>
-              <a:graphicFrameLocks xmlns:a="http://schemas.openxmlformats.org/drawingml/2006/main" noChangeAspect="1"/>
-            </wp:cNvGraphicFramePr>
-            <a:graphic xmlns:a="http://schemas.openxmlformats.org/drawingml/2006/main">
-              <a:graphicData uri="http://schemas.openxmlformats.org/drawingml/2006/picture">
-                <pic:pic xmlns:pic="http://schemas.openxmlformats.org/drawingml/2006/picture">
-                  <pic:nvPicPr>
-                    <pic:cNvPr id="1711845455" name="Picture 1"/>
-                    <pic:cNvPicPr>
-                      <a:picLocks noChangeAspect="1"/>
-                    </pic:cNvPicPr>
-                  </pic:nvPicPr>
-                  <pic:blipFill>
-                    <a:blip r:embed="rId36"/>
-                    <a:stretch>
-                      <a:fillRect/>
-                    </a:stretch>
-                  </pic:blipFill>
-                  <pic:spPr>
-                    <a:xfrm>
-                      <a:off x="0" y="0"/>
-                      <a:ext cx="5486400" cy="2113280"/>
+            <wp:docPr id="2079726509" name="Picture 1"/>
+            <wp:cNvGraphicFramePr>
+              <a:graphicFrameLocks xmlns:a="http://schemas.openxmlformats.org/drawingml/2006/main" noChangeAspect="1"/>
+            </wp:cNvGraphicFramePr>
+            <a:graphic xmlns:a="http://schemas.openxmlformats.org/drawingml/2006/main">
+              <a:graphicData uri="http://schemas.openxmlformats.org/drawingml/2006/picture">
+                <pic:pic xmlns:pic="http://schemas.openxmlformats.org/drawingml/2006/picture">
+                  <pic:nvPicPr>
+                    <pic:cNvPr id="2079726509" name="Picture 1"/>
+                    <pic:cNvPicPr>
+                      <a:picLocks noChangeAspect="1"/>
+                    </pic:cNvPicPr>
+                  </pic:nvPicPr>
+                  <pic:blipFill>
+                    <a:blip r:embed="rId40"/>
+                    <a:stretch>
+                      <a:fillRect/>
+                    </a:stretch>
+                  </pic:blipFill>
+                  <pic:spPr>
+                    <a:xfrm>
+                      <a:off x="0" y="0"/>
+                      <a:ext cx="5486400" cy="520065"/>
                     </a:xfrm>
                     <a:prstGeom prst="rect">
                       <a:avLst/>
@@ -1498,31 +1645,31 @@
       <w:r>
         <w:drawing>
           <wp:inline distT="0" distB="0" distL="0" distR="0">
-            <wp:extent cx="5485130" cy="2542540"/>
-            <wp:effectExtent l="0" t="0" r="1270" b="0"/>
-            <wp:docPr id="1364714848" name="Picture 1364714848"/>
-            <wp:cNvGraphicFramePr>
-              <a:graphicFrameLocks xmlns:a="http://schemas.openxmlformats.org/drawingml/2006/main" noChangeAspect="1"/>
-            </wp:cNvGraphicFramePr>
-            <a:graphic xmlns:a="http://schemas.openxmlformats.org/drawingml/2006/main">
-              <a:graphicData uri="http://schemas.openxmlformats.org/drawingml/2006/picture">
-                <pic:pic xmlns:pic="http://schemas.openxmlformats.org/drawingml/2006/picture">
-                  <pic:nvPicPr>
-                    <pic:cNvPr id="1364714848" name="Picture 1364714848"/>
-                    <pic:cNvPicPr>
-                      <a:picLocks noChangeAspect="1"/>
-                    </pic:cNvPicPr>
-                  </pic:nvPicPr>
-                  <pic:blipFill>
-                    <a:blip r:embed="rId37"/>
-                    <a:stretch>
-                      <a:fillRect/>
-                    </a:stretch>
-                  </pic:blipFill>
-                  <pic:spPr>
-                    <a:xfrm>
-                      <a:off x="0" y="0"/>
-                      <a:ext cx="5485714" cy="2542857"/>
+            <wp:extent cx="5486400" cy="2091055"/>
+            <wp:effectExtent l="0" t="0" r="0" b="4445"/>
+            <wp:docPr id="62528873" name="Picture 62528873"/>
+            <wp:cNvGraphicFramePr>
+              <a:graphicFrameLocks xmlns:a="http://schemas.openxmlformats.org/drawingml/2006/main" noChangeAspect="1"/>
+            </wp:cNvGraphicFramePr>
+            <a:graphic xmlns:a="http://schemas.openxmlformats.org/drawingml/2006/main">
+              <a:graphicData uri="http://schemas.openxmlformats.org/drawingml/2006/picture">
+                <pic:pic xmlns:pic="http://schemas.openxmlformats.org/drawingml/2006/picture">
+                  <pic:nvPicPr>
+                    <pic:cNvPr id="62528873" name="Picture 62528873"/>
+                    <pic:cNvPicPr>
+                      <a:picLocks noChangeAspect="1"/>
+                    </pic:cNvPicPr>
+                  </pic:nvPicPr>
+                  <pic:blipFill>
+                    <a:blip r:embed="rId41"/>
+                    <a:stretch>
+                      <a:fillRect/>
+                    </a:stretch>
+                  </pic:blipFill>
+                  <pic:spPr>
+                    <a:xfrm>
+                      <a:off x="0" y="0"/>
+                      <a:ext cx="5486400" cy="2091055"/>
                     </a:xfrm>
                     <a:prstGeom prst="rect">
                       <a:avLst/>
@@ -1546,31 +1693,31 @@
       <w:r>
         <w:drawing>
           <wp:inline distT="0" distB="0" distL="0" distR="0">
-            <wp:extent cx="5486400" cy="1499235"/>
-            <wp:effectExtent l="0" t="0" r="0" b="5715"/>
-            <wp:docPr id="876833560" name="Picture 1"/>
-            <wp:cNvGraphicFramePr>
-              <a:graphicFrameLocks xmlns:a="http://schemas.openxmlformats.org/drawingml/2006/main" noChangeAspect="1"/>
-            </wp:cNvGraphicFramePr>
-            <a:graphic xmlns:a="http://schemas.openxmlformats.org/drawingml/2006/main">
-              <a:graphicData uri="http://schemas.openxmlformats.org/drawingml/2006/picture">
-                <pic:pic xmlns:pic="http://schemas.openxmlformats.org/drawingml/2006/picture">
-                  <pic:nvPicPr>
-                    <pic:cNvPr id="876833560" name="Picture 1"/>
-                    <pic:cNvPicPr>
-                      <a:picLocks noChangeAspect="1"/>
-                    </pic:cNvPicPr>
-                  </pic:nvPicPr>
-                  <pic:blipFill>
-                    <a:blip r:embed="rId38"/>
-                    <a:stretch>
-                      <a:fillRect/>
-                    </a:stretch>
-                  </pic:blipFill>
-                  <pic:spPr>
-                    <a:xfrm>
-                      <a:off x="0" y="0"/>
-                      <a:ext cx="5486400" cy="1499235"/>
+            <wp:extent cx="5486400" cy="1976755"/>
+            <wp:effectExtent l="0" t="0" r="0" b="4445"/>
+            <wp:docPr id="964386330" name="Picture 1"/>
+            <wp:cNvGraphicFramePr>
+              <a:graphicFrameLocks xmlns:a="http://schemas.openxmlformats.org/drawingml/2006/main" noChangeAspect="1"/>
+            </wp:cNvGraphicFramePr>
+            <a:graphic xmlns:a="http://schemas.openxmlformats.org/drawingml/2006/main">
+              <a:graphicData uri="http://schemas.openxmlformats.org/drawingml/2006/picture">
+                <pic:pic xmlns:pic="http://schemas.openxmlformats.org/drawingml/2006/picture">
+                  <pic:nvPicPr>
+                    <pic:cNvPr id="964386330" name="Picture 1"/>
+                    <pic:cNvPicPr>
+                      <a:picLocks noChangeAspect="1"/>
+                    </pic:cNvPicPr>
+                  </pic:nvPicPr>
+                  <pic:blipFill>
+                    <a:blip r:embed="rId42"/>
+                    <a:stretch>
+                      <a:fillRect/>
+                    </a:stretch>
+                  </pic:blipFill>
+                  <pic:spPr>
+                    <a:xfrm>
+                      <a:off x="0" y="0"/>
+                      <a:ext cx="5486400" cy="1976755"/>
                     </a:xfrm>
                     <a:prstGeom prst="rect">
                       <a:avLst/>
@@ -1594,189 +1741,6 @@
       <w:r>
         <w:drawing>
           <wp:inline distT="0" distB="0" distL="0" distR="0">
-            <wp:extent cx="5486400" cy="2336165"/>
-            <wp:effectExtent l="0" t="0" r="0" b="6985"/>
-            <wp:docPr id="1515149118" name="Picture 1"/>
-            <wp:cNvGraphicFramePr>
-              <a:graphicFrameLocks xmlns:a="http://schemas.openxmlformats.org/drawingml/2006/main" noChangeAspect="1"/>
-            </wp:cNvGraphicFramePr>
-            <a:graphic xmlns:a="http://schemas.openxmlformats.org/drawingml/2006/main">
-              <a:graphicData uri="http://schemas.openxmlformats.org/drawingml/2006/picture">
-                <pic:pic xmlns:pic="http://schemas.openxmlformats.org/drawingml/2006/picture">
-                  <pic:nvPicPr>
-                    <pic:cNvPr id="1515149118" name="Picture 1"/>
-                    <pic:cNvPicPr>
-                      <a:picLocks noChangeAspect="1"/>
-                    </pic:cNvPicPr>
-                  </pic:nvPicPr>
-                  <pic:blipFill>
-                    <a:blip r:embed="rId39"/>
-                    <a:stretch>
-                      <a:fillRect/>
-                    </a:stretch>
-                  </pic:blipFill>
-                  <pic:spPr>
-                    <a:xfrm>
-                      <a:off x="0" y="0"/>
-                      <a:ext cx="5486400" cy="2336165"/>
-                    </a:xfrm>
-                    <a:prstGeom prst="rect">
-                      <a:avLst/>
-                    </a:prstGeom>
-                  </pic:spPr>
-                </pic:pic>
-              </a:graphicData>
-            </a:graphic>
-          </wp:inline>
-        </w:drawing>
-      </w:r>
-      <w:r>
-        <w:drawing>
-          <wp:inline distT="0" distB="0" distL="0" distR="0">
-            <wp:extent cx="5486400" cy="520065"/>
-            <wp:effectExtent l="0" t="0" r="0" b="0"/>
-            <wp:docPr id="2079726509" name="Picture 1"/>
-            <wp:cNvGraphicFramePr>
-              <a:graphicFrameLocks xmlns:a="http://schemas.openxmlformats.org/drawingml/2006/main" noChangeAspect="1"/>
-            </wp:cNvGraphicFramePr>
-            <a:graphic xmlns:a="http://schemas.openxmlformats.org/drawingml/2006/main">
-              <a:graphicData uri="http://schemas.openxmlformats.org/drawingml/2006/picture">
-                <pic:pic xmlns:pic="http://schemas.openxmlformats.org/drawingml/2006/picture">
-                  <pic:nvPicPr>
-                    <pic:cNvPr id="2079726509" name="Picture 1"/>
-                    <pic:cNvPicPr>
-                      <a:picLocks noChangeAspect="1"/>
-                    </pic:cNvPicPr>
-                  </pic:nvPicPr>
-                  <pic:blipFill>
-                    <a:blip r:embed="rId40"/>
-                    <a:stretch>
-                      <a:fillRect/>
-                    </a:stretch>
-                  </pic:blipFill>
-                  <pic:spPr>
-                    <a:xfrm>
-                      <a:off x="0" y="0"/>
-                      <a:ext cx="5486400" cy="520065"/>
-                    </a:xfrm>
-                    <a:prstGeom prst="rect">
-                      <a:avLst/>
-                    </a:prstGeom>
-                  </pic:spPr>
-                </pic:pic>
-              </a:graphicData>
-            </a:graphic>
-          </wp:inline>
-        </w:drawing>
-      </w:r>
-    </w:p>
-    <w:p>
-      <w:pPr>
-        <w:rPr>
-          <w:rFonts w:ascii="宋体" w:hAnsi="宋体" w:eastAsia="宋体"/>
-          <w:sz w:val="36"/>
-          <w:szCs w:val="36"/>
-        </w:rPr>
-      </w:pPr>
-      <w:r>
-        <w:drawing>
-          <wp:inline distT="0" distB="0" distL="0" distR="0">
-            <wp:extent cx="5486400" cy="2091055"/>
-            <wp:effectExtent l="0" t="0" r="0" b="4445"/>
-            <wp:docPr id="62528873" name="Picture 62528873"/>
-            <wp:cNvGraphicFramePr>
-              <a:graphicFrameLocks xmlns:a="http://schemas.openxmlformats.org/drawingml/2006/main" noChangeAspect="1"/>
-            </wp:cNvGraphicFramePr>
-            <a:graphic xmlns:a="http://schemas.openxmlformats.org/drawingml/2006/main">
-              <a:graphicData uri="http://schemas.openxmlformats.org/drawingml/2006/picture">
-                <pic:pic xmlns:pic="http://schemas.openxmlformats.org/drawingml/2006/picture">
-                  <pic:nvPicPr>
-                    <pic:cNvPr id="62528873" name="Picture 62528873"/>
-                    <pic:cNvPicPr>
-                      <a:picLocks noChangeAspect="1"/>
-                    </pic:cNvPicPr>
-                  </pic:nvPicPr>
-                  <pic:blipFill>
-                    <a:blip r:embed="rId41"/>
-                    <a:stretch>
-                      <a:fillRect/>
-                    </a:stretch>
-                  </pic:blipFill>
-                  <pic:spPr>
-                    <a:xfrm>
-                      <a:off x="0" y="0"/>
-                      <a:ext cx="5486400" cy="2091055"/>
-                    </a:xfrm>
-                    <a:prstGeom prst="rect">
-                      <a:avLst/>
-                    </a:prstGeom>
-                  </pic:spPr>
-                </pic:pic>
-              </a:graphicData>
-            </a:graphic>
-          </wp:inline>
-        </w:drawing>
-      </w:r>
-    </w:p>
-    <w:p>
-      <w:pPr>
-        <w:rPr>
-          <w:rFonts w:ascii="宋体" w:hAnsi="宋体" w:eastAsia="宋体"/>
-          <w:sz w:val="36"/>
-          <w:szCs w:val="36"/>
-        </w:rPr>
-      </w:pPr>
-      <w:r>
-        <w:drawing>
-          <wp:inline distT="0" distB="0" distL="0" distR="0">
-            <wp:extent cx="5486400" cy="1976755"/>
-            <wp:effectExtent l="0" t="0" r="0" b="4445"/>
-            <wp:docPr id="964386330" name="Picture 1"/>
-            <wp:cNvGraphicFramePr>
-              <a:graphicFrameLocks xmlns:a="http://schemas.openxmlformats.org/drawingml/2006/main" noChangeAspect="1"/>
-            </wp:cNvGraphicFramePr>
-            <a:graphic xmlns:a="http://schemas.openxmlformats.org/drawingml/2006/main">
-              <a:graphicData uri="http://schemas.openxmlformats.org/drawingml/2006/picture">
-                <pic:pic xmlns:pic="http://schemas.openxmlformats.org/drawingml/2006/picture">
-                  <pic:nvPicPr>
-                    <pic:cNvPr id="964386330" name="Picture 1"/>
-                    <pic:cNvPicPr>
-                      <a:picLocks noChangeAspect="1"/>
-                    </pic:cNvPicPr>
-                  </pic:nvPicPr>
-                  <pic:blipFill>
-                    <a:blip r:embed="rId42"/>
-                    <a:stretch>
-                      <a:fillRect/>
-                    </a:stretch>
-                  </pic:blipFill>
-                  <pic:spPr>
-                    <a:xfrm>
-                      <a:off x="0" y="0"/>
-                      <a:ext cx="5486400" cy="1976755"/>
-                    </a:xfrm>
-                    <a:prstGeom prst="rect">
-                      <a:avLst/>
-                    </a:prstGeom>
-                  </pic:spPr>
-                </pic:pic>
-              </a:graphicData>
-            </a:graphic>
-          </wp:inline>
-        </w:drawing>
-      </w:r>
-    </w:p>
-    <w:p>
-      <w:pPr>
-        <w:rPr>
-          <w:rFonts w:ascii="宋体" w:hAnsi="宋体" w:eastAsia="宋体"/>
-          <w:sz w:val="36"/>
-          <w:szCs w:val="36"/>
-        </w:rPr>
-      </w:pPr>
-      <w:r>
-        <w:drawing>
-          <wp:inline distT="0" distB="0" distL="0" distR="0">
             <wp:extent cx="5486400" cy="1496060"/>
             <wp:effectExtent l="0" t="0" r="0" b="8890"/>
             <wp:docPr id="529760265" name="Picture 529760265"/>
@@ -1861,6 +1825,8 @@
           </wp:inline>
         </w:drawing>
       </w:r>
+      <w:bookmarkStart w:id="0" w:name="_GoBack"/>
+      <w:bookmarkEnd w:id="0"/>
     </w:p>
     <w:sectPr>
       <w:pgSz w:w="12240" w:h="15840"/>

</xml_diff>